<commit_message>
Anpassungen für den Lösungsansatz
</commit_message>
<xml_diff>
--- a/Projektplan_Adriana_Notizen_4.docx
+++ b/Projektplan_Adriana_Notizen_4.docx
@@ -1,6 +1,6 @@
 
 <file path=word/document.xml><?xml version="1.0" encoding="utf-8"?>
-<w:document xmlns:o="urn:schemas-microsoft-com:office:office" xmlns:r="http://schemas.openxmlformats.org/officeDocument/2006/relationships" xmlns:v="urn:schemas-microsoft-com:vml" xmlns:w="http://schemas.openxmlformats.org/wordprocessingml/2006/main" xmlns:w10="urn:schemas-microsoft-com:office:word" xmlns:wp="http://schemas.openxmlformats.org/drawingml/2006/wordprocessingDrawing" xmlns:wps="http://schemas.microsoft.com/office/word/2010/wordprocessingShape" xmlns:wpg="http://schemas.microsoft.com/office/word/2010/wordprocessingGroup" xmlns:mc="http://schemas.openxmlformats.org/markup-compatibility/2006" xmlns:wp14="http://schemas.microsoft.com/office/word/2010/wordprocessingDrawing" xmlns:w14="http://schemas.microsoft.com/office/word/2010/wordml" mc:Ignorable="w14 wp14">
+<w:document xmlns:o="urn:schemas-microsoft-com:office:office" xmlns:r="http://schemas.openxmlformats.org/officeDocument/2006/relationships" xmlns:v="urn:schemas-microsoft-com:vml" xmlns:w="http://schemas.openxmlformats.org/wordprocessingml/2006/main" xmlns:w10="urn:schemas-microsoft-com:office:word" xmlns:wp="http://schemas.openxmlformats.org/drawingml/2006/wordprocessingDrawing" xmlns:wps="http://schemas.microsoft.com/office/word/2010/wordprocessingShape" xmlns:wpg="http://schemas.microsoft.com/office/word/2010/wordprocessingGroup" xmlns:mc="http://schemas.openxmlformats.org/markup-compatibility/2006" xmlns:wp14="http://schemas.microsoft.com/office/word/2010/wordprocessingDrawing" xmlns:w14="http://schemas.microsoft.com/office/word/2010/wordml" xmlns:w15="http://schemas.microsoft.com/office/word/2012/wordml" mc:Ignorable="w14 wp14 w15">
   <w:body>
     <w:p>
       <w:pPr>
@@ -101,11 +101,7 @@
       </w:r>
       <w:r>
         <w:rPr/>
-        <w:t>D</w:t>
-      </w:r>
-      <w:r>
-        <w:rPr/>
-        <w:t xml:space="preserve">ie Benutzeroberfläche bildet eine Blazor (Server) Webanwendung, welche in C# geschrieben wird. Dies erleichtert die Entwicklung enorm, weil kein JavaScript-Code und keine separaten APIs für die Schnittstelle </w:t>
+        <w:t xml:space="preserve">Die Benutzeroberfläche bildet eine Blazor (Server) Webanwendung, welche in C# geschrieben wird. Dies erleichtert die Entwicklung enorm, weil kein JavaScript-Code und keine separaten APIs für die Schnittstelle </w:t>
       </w:r>
       <w:r>
         <w:rPr>
@@ -138,7 +134,7 @@
       </w:r>
       <w:r>
         <w:rPr/>
-        <w:t xml:space="preserve"> zu generieren werden die Python-Services im Hintergrund aufgerufen:</w:t>
+        <w:t xml:space="preserve"> aus einem Text zu generieren, wird zunächst ein Python-Service im Hintergrund aufgerufen:</w:t>
       </w:r>
     </w:p>
     <w:p>
@@ -152,7 +148,7 @@
       </w:pPr>
       <w:r>
         <w:rPr/>
-        <w:t>Zunächst werden aus dem Text die Tripel extrahiert. Jedes Tripel stellt die Beziehung von Wörtern untereinander dar. Dazu wird der Service auf der linken Seite aufgerufen.</w:t>
+        <w:t>Zunächst werden aus dem Text die Tripel extrahiert. Jedes Tripel stellt die Beziehung von Wörtern untereinander dar. Dies soll mit Hilfe von Toolkits wie NTLK und spaCy geschehen.</w:t>
       </w:r>
     </w:p>
     <w:p>
@@ -166,29 +162,25 @@
       </w:pPr>
       <w:r>
         <w:rPr/>
-        <w:t xml:space="preserve">Anhand diesen Tripel kann dann die </w:t>
+        <w:t xml:space="preserve">Anhand diesen Tripel kann dann die Grafik für die </w:t>
       </w:r>
       <w:r>
         <w:rPr>
           <w:i/>
           <w:iCs/>
         </w:rPr>
-        <w:t xml:space="preserve">Concept Map </w:t>
-      </w:r>
-      <w:r>
-        <w:rPr/>
-        <w:t>erstellt werden. Der Benutzer soll jedoch die Möglichkeit haben, die Erstellung mittels Filtern zu beeinflussen. Die vorher ermittelten Tripel könnten beispielsweise mittels Blocklist, Allowlist o.ä. gefiltert werden, bevor sie an den zweiten Service an der rechten Seite übergeben werden.</w:t>
-      </w:r>
-    </w:p>
-    <w:p>
-      <w:pPr>
-        <w:pStyle w:val="Normal"/>
-        <w:ind w:left="708" w:hanging="0"/>
-        <w:rPr/>
-      </w:pPr>
-      <w:r>
-        <w:rPr/>
-        <w:t xml:space="preserve">Mögliche Anpassungen während der Entwicklung: </w:t>
+        <w:t>Concept Map</w:t>
+      </w:r>
+      <w:r>
+        <w:rPr>
+          <w:i w:val="false"/>
+          <w:iCs w:val="false"/>
+        </w:rPr>
+        <w:t xml:space="preserve"> </w:t>
+      </w:r>
+      <w:r>
+        <w:rPr/>
+        <w:t>erstellt werden. Der Benutzer soll jedoch die Möglichkeit haben, die Erstellung, z.B. mittels Filtern zu beeinflussen. Die vorher ermittelten Tripel könnten beispielsweise mittels Blocklist, Allowlist o.ä. gefiltert werden, bevor daraus die Grafik erstellt wird.</w:t>
       </w:r>
     </w:p>
     <w:p>
@@ -196,27 +188,13 @@
         <w:pStyle w:val="Normal"/>
         <w:numPr>
           <w:ilvl w:val="0"/>
-          <w:numId w:val="6"/>
+          <w:numId w:val="5"/>
         </w:numPr>
         <w:rPr/>
       </w:pPr>
       <w:r>
         <w:rPr/>
-        <w:t>Ggf. könnten die Python-Services auch in einen gemeinsamen Service bzw. Container zusammengeführt werden – dies wird noch während der Umsetzung evaluiert.</w:t>
-      </w:r>
-    </w:p>
-    <w:p>
-      <w:pPr>
-        <w:pStyle w:val="Normal"/>
-        <w:numPr>
-          <w:ilvl w:val="0"/>
-          <w:numId w:val="6"/>
-        </w:numPr>
-        <w:rPr/>
-      </w:pPr>
-      <w:r>
-        <w:rPr/>
-        <w:t>Die Grafikerstellung könnte auch bereits in der Blazor-Webanwendung (ohne Python) geschehen, falls damit Benutzerinteraktionen einfacher und besser umsetzbar sind.</w:t>
+        <w:t>Anschließend könnten die Elemente der Grafik automatisch und manuell angeordnet werden.</w:t>
       </w:r>
     </w:p>
     <w:p>
@@ -232,6 +210,9 @@
         <w:t xml:space="preserve">Docker Compose wäre das Deployment aller Container gemeinsam mit einem Konsolenbefehl </w:t>
         <w:tab/>
         <w:t>machbar.</w:t>
+      </w:r>
+      <w:r>
+        <w:br w:type="page"/>
       </w:r>
     </w:p>
     <w:p>
@@ -465,61 +446,14 @@
     <w:p>
       <w:pPr>
         <w:pStyle w:val="Normal"/>
-        <w:ind w:left="1068" w:hanging="0"/>
-        <w:rPr/>
-      </w:pPr>
-      <w:r>
-        <w:rPr/>
-      </w:r>
-    </w:p>
-    <w:p>
-      <w:pPr>
-        <w:pStyle w:val="ListParagraph"/>
-        <w:ind w:left="1428" w:hanging="0"/>
-        <w:rPr/>
-      </w:pPr>
-      <w:r>
-        <w:rPr/>
-      </w:r>
-    </w:p>
-    <w:p>
-      <w:pPr>
-        <w:pStyle w:val="ListParagraph"/>
-        <w:ind w:left="1428" w:hanging="0"/>
-        <w:rPr/>
-      </w:pPr>
-      <w:r>
-        <w:rPr/>
-      </w:r>
-    </w:p>
-    <w:p>
-      <w:pPr>
-        <w:pStyle w:val="ListParagraph"/>
-        <w:ind w:left="1428" w:hanging="0"/>
-        <w:rPr/>
-      </w:pPr>
-      <w:r>
-        <w:rPr/>
-      </w:r>
-    </w:p>
-    <w:p>
-      <w:pPr>
-        <w:pStyle w:val="ListParagraph"/>
-        <w:ind w:left="1428" w:hanging="0"/>
-        <w:rPr/>
-      </w:pPr>
-      <w:r>
-        <w:rPr/>
-      </w:r>
-    </w:p>
-    <w:p>
-      <w:pPr>
-        <w:pStyle w:val="ListParagraph"/>
-        <w:ind w:left="1428" w:hanging="0"/>
-        <w:rPr/>
-      </w:pPr>
-      <w:r>
-        <w:rPr/>
+        <w:ind w:hanging="0"/>
+        <w:rPr/>
+      </w:pPr>
+      <w:r>
+        <w:rPr/>
+      </w:r>
+      <w:r>
+        <w:br w:type="page"/>
       </w:r>
     </w:p>
     <w:p>
@@ -579,8 +513,8 @@
         <w:tblLook w:firstRow="1" w:noVBand="1" w:lastRow="0" w:firstColumn="1" w:lastColumn="0" w:noHBand="0" w:val="04a0"/>
       </w:tblPr>
       <w:tblGrid>
-        <w:gridCol w:w="2828"/>
-        <w:gridCol w:w="5247"/>
+        <w:gridCol w:w="2826"/>
+        <w:gridCol w:w="5249"/>
         <w:gridCol w:w="1985"/>
       </w:tblGrid>
       <w:tr>
@@ -589,7 +523,7 @@
         </w:trPr>
         <w:tc>
           <w:tcPr>
-            <w:tcW w:w="2828" w:type="dxa"/>
+            <w:tcW w:w="2826" w:type="dxa"/>
             <w:tcBorders>
               <w:top w:val="single" w:sz="4" w:space="0" w:color="000000"/>
               <w:left w:val="single" w:sz="4" w:space="0" w:color="000000"/>
@@ -630,7 +564,7 @@
         </w:tc>
         <w:tc>
           <w:tcPr>
-            <w:tcW w:w="5247" w:type="dxa"/>
+            <w:tcW w:w="5249" w:type="dxa"/>
             <w:tcBorders>
               <w:top w:val="single" w:sz="4" w:space="0" w:color="000000"/>
               <w:bottom w:val="single" w:sz="4" w:space="0" w:color="000000"/>
@@ -715,7 +649,7 @@
         </w:trPr>
         <w:tc>
           <w:tcPr>
-            <w:tcW w:w="2828" w:type="dxa"/>
+            <w:tcW w:w="2826" w:type="dxa"/>
             <w:vMerge w:val="restart"/>
             <w:tcBorders>
               <w:left w:val="single" w:sz="4" w:space="0" w:color="000000"/>
@@ -751,7 +685,7 @@
         </w:tc>
         <w:tc>
           <w:tcPr>
-            <w:tcW w:w="5247" w:type="dxa"/>
+            <w:tcW w:w="5249" w:type="dxa"/>
             <w:tcBorders>
               <w:bottom w:val="single" w:sz="4" w:space="0" w:color="000000"/>
               <w:right w:val="single" w:sz="4" w:space="0" w:color="000000"/>
@@ -824,7 +758,7 @@
         </w:trPr>
         <w:tc>
           <w:tcPr>
-            <w:tcW w:w="2828" w:type="dxa"/>
+            <w:tcW w:w="2826" w:type="dxa"/>
             <w:vMerge w:val="continue"/>
             <w:tcBorders>
               <w:left w:val="single" w:sz="4" w:space="0" w:color="000000"/>
@@ -858,7 +792,7 @@
         </w:tc>
         <w:tc>
           <w:tcPr>
-            <w:tcW w:w="5247" w:type="dxa"/>
+            <w:tcW w:w="5249" w:type="dxa"/>
             <w:tcBorders>
               <w:bottom w:val="single" w:sz="4" w:space="0" w:color="000000"/>
               <w:right w:val="single" w:sz="4" w:space="0" w:color="000000"/>
@@ -931,7 +865,7 @@
         </w:trPr>
         <w:tc>
           <w:tcPr>
-            <w:tcW w:w="2828" w:type="dxa"/>
+            <w:tcW w:w="2826" w:type="dxa"/>
             <w:vMerge w:val="continue"/>
             <w:tcBorders>
               <w:left w:val="single" w:sz="4" w:space="0" w:color="000000"/>
@@ -965,7 +899,7 @@
         </w:tc>
         <w:tc>
           <w:tcPr>
-            <w:tcW w:w="5247" w:type="dxa"/>
+            <w:tcW w:w="5249" w:type="dxa"/>
             <w:tcBorders>
               <w:bottom w:val="single" w:sz="4" w:space="0" w:color="000000"/>
               <w:right w:val="single" w:sz="4" w:space="0" w:color="000000"/>
@@ -1038,7 +972,7 @@
         </w:trPr>
         <w:tc>
           <w:tcPr>
-            <w:tcW w:w="2828" w:type="dxa"/>
+            <w:tcW w:w="2826" w:type="dxa"/>
             <w:tcBorders>
               <w:left w:val="single" w:sz="4" w:space="0" w:color="000000"/>
               <w:bottom w:val="single" w:sz="4" w:space="0" w:color="000000"/>
@@ -1073,7 +1007,7 @@
         </w:tc>
         <w:tc>
           <w:tcPr>
-            <w:tcW w:w="5247" w:type="dxa"/>
+            <w:tcW w:w="5249" w:type="dxa"/>
             <w:tcBorders>
               <w:bottom w:val="single" w:sz="4" w:space="0" w:color="000000"/>
               <w:right w:val="single" w:sz="4" w:space="0" w:color="000000"/>
@@ -1146,7 +1080,7 @@
         </w:trPr>
         <w:tc>
           <w:tcPr>
-            <w:tcW w:w="2828" w:type="dxa"/>
+            <w:tcW w:w="2826" w:type="dxa"/>
             <w:tcBorders>
               <w:left w:val="single" w:sz="4" w:space="0" w:color="000000"/>
               <w:bottom w:val="single" w:sz="4" w:space="0" w:color="000000"/>
@@ -1181,7 +1115,7 @@
         </w:tc>
         <w:tc>
           <w:tcPr>
-            <w:tcW w:w="5247" w:type="dxa"/>
+            <w:tcW w:w="5249" w:type="dxa"/>
             <w:tcBorders>
               <w:bottom w:val="single" w:sz="4" w:space="0" w:color="000000"/>
               <w:right w:val="single" w:sz="4" w:space="0" w:color="000000"/>
@@ -1254,7 +1188,7 @@
         </w:trPr>
         <w:tc>
           <w:tcPr>
-            <w:tcW w:w="2828" w:type="dxa"/>
+            <w:tcW w:w="2826" w:type="dxa"/>
             <w:vMerge w:val="restart"/>
             <w:tcBorders>
               <w:left w:val="single" w:sz="4" w:space="0" w:color="000000"/>
@@ -1290,7 +1224,7 @@
         </w:tc>
         <w:tc>
           <w:tcPr>
-            <w:tcW w:w="5247" w:type="dxa"/>
+            <w:tcW w:w="5249" w:type="dxa"/>
             <w:tcBorders>
               <w:bottom w:val="single" w:sz="4" w:space="0" w:color="000000"/>
               <w:right w:val="single" w:sz="4" w:space="0" w:color="000000"/>
@@ -1364,7 +1298,7 @@
         </w:trPr>
         <w:tc>
           <w:tcPr>
-            <w:tcW w:w="2828" w:type="dxa"/>
+            <w:tcW w:w="2826" w:type="dxa"/>
             <w:vMerge w:val="continue"/>
             <w:tcBorders>
               <w:left w:val="single" w:sz="4" w:space="0" w:color="000000"/>
@@ -1398,7 +1332,7 @@
         </w:tc>
         <w:tc>
           <w:tcPr>
-            <w:tcW w:w="5247" w:type="dxa"/>
+            <w:tcW w:w="5249" w:type="dxa"/>
             <w:tcBorders>
               <w:bottom w:val="single" w:sz="4" w:space="0" w:color="000000"/>
               <w:right w:val="single" w:sz="4" w:space="0" w:color="000000"/>
@@ -1472,7 +1406,7 @@
         </w:trPr>
         <w:tc>
           <w:tcPr>
-            <w:tcW w:w="2828" w:type="dxa"/>
+            <w:tcW w:w="2826" w:type="dxa"/>
             <w:tcBorders>
               <w:left w:val="single" w:sz="4" w:space="0" w:color="000000"/>
               <w:bottom w:val="single" w:sz="4" w:space="0" w:color="000000"/>
@@ -1507,7 +1441,7 @@
         </w:tc>
         <w:tc>
           <w:tcPr>
-            <w:tcW w:w="5247" w:type="dxa"/>
+            <w:tcW w:w="5249" w:type="dxa"/>
             <w:tcBorders>
               <w:bottom w:val="single" w:sz="4" w:space="0" w:color="000000"/>
               <w:right w:val="single" w:sz="4" w:space="0" w:color="000000"/>
@@ -1582,7 +1516,7 @@
         </w:trPr>
         <w:tc>
           <w:tcPr>
-            <w:tcW w:w="2828" w:type="dxa"/>
+            <w:tcW w:w="2826" w:type="dxa"/>
             <w:tcBorders>
               <w:left w:val="single" w:sz="4" w:space="0" w:color="000000"/>
               <w:bottom w:val="single" w:sz="4" w:space="0" w:color="000000"/>
@@ -1617,7 +1551,7 @@
         </w:tc>
         <w:tc>
           <w:tcPr>
-            <w:tcW w:w="5247" w:type="dxa"/>
+            <w:tcW w:w="5249" w:type="dxa"/>
             <w:tcBorders>
               <w:bottom w:val="single" w:sz="4" w:space="0" w:color="000000"/>
               <w:right w:val="single" w:sz="4" w:space="0" w:color="000000"/>
@@ -1702,7 +1636,7 @@
         </w:trPr>
         <w:tc>
           <w:tcPr>
-            <w:tcW w:w="2828" w:type="dxa"/>
+            <w:tcW w:w="2826" w:type="dxa"/>
             <w:vMerge w:val="restart"/>
             <w:tcBorders>
               <w:left w:val="single" w:sz="4" w:space="0" w:color="000000"/>
@@ -1738,7 +1672,7 @@
         </w:tc>
         <w:tc>
           <w:tcPr>
-            <w:tcW w:w="5247" w:type="dxa"/>
+            <w:tcW w:w="5249" w:type="dxa"/>
             <w:tcBorders>
               <w:bottom w:val="single" w:sz="4" w:space="0" w:color="000000"/>
               <w:right w:val="single" w:sz="4" w:space="0" w:color="000000"/>
@@ -1813,7 +1747,7 @@
         </w:trPr>
         <w:tc>
           <w:tcPr>
-            <w:tcW w:w="2828" w:type="dxa"/>
+            <w:tcW w:w="2826" w:type="dxa"/>
             <w:vMerge w:val="continue"/>
             <w:tcBorders>
               <w:left w:val="single" w:sz="4" w:space="0" w:color="000000"/>
@@ -1847,7 +1781,7 @@
         </w:tc>
         <w:tc>
           <w:tcPr>
-            <w:tcW w:w="5247" w:type="dxa"/>
+            <w:tcW w:w="5249" w:type="dxa"/>
             <w:tcBorders>
               <w:bottom w:val="single" w:sz="4" w:space="0" w:color="000000"/>
               <w:right w:val="single" w:sz="4" w:space="0" w:color="000000"/>
@@ -1922,7 +1856,7 @@
         </w:trPr>
         <w:tc>
           <w:tcPr>
-            <w:tcW w:w="2828" w:type="dxa"/>
+            <w:tcW w:w="2826" w:type="dxa"/>
             <w:vMerge w:val="continue"/>
             <w:tcBorders>
               <w:left w:val="single" w:sz="4" w:space="0" w:color="000000"/>
@@ -1956,7 +1890,7 @@
         </w:tc>
         <w:tc>
           <w:tcPr>
-            <w:tcW w:w="5247" w:type="dxa"/>
+            <w:tcW w:w="5249" w:type="dxa"/>
             <w:tcBorders>
               <w:bottom w:val="single" w:sz="4" w:space="0" w:color="000000"/>
               <w:right w:val="single" w:sz="4" w:space="0" w:color="000000"/>
@@ -2031,7 +1965,7 @@
         </w:trPr>
         <w:tc>
           <w:tcPr>
-            <w:tcW w:w="2828" w:type="dxa"/>
+            <w:tcW w:w="2826" w:type="dxa"/>
             <w:vMerge w:val="restart"/>
             <w:tcBorders>
               <w:left w:val="single" w:sz="4" w:space="0" w:color="000000"/>
@@ -2067,7 +2001,7 @@
         </w:tc>
         <w:tc>
           <w:tcPr>
-            <w:tcW w:w="5247" w:type="dxa"/>
+            <w:tcW w:w="5249" w:type="dxa"/>
             <w:tcBorders>
               <w:bottom w:val="single" w:sz="4" w:space="0" w:color="000000"/>
               <w:right w:val="single" w:sz="4" w:space="0" w:color="000000"/>
@@ -2141,7 +2075,7 @@
         </w:trPr>
         <w:tc>
           <w:tcPr>
-            <w:tcW w:w="2828" w:type="dxa"/>
+            <w:tcW w:w="2826" w:type="dxa"/>
             <w:vMerge w:val="continue"/>
             <w:tcBorders>
               <w:left w:val="single" w:sz="4" w:space="0" w:color="000000"/>
@@ -2175,7 +2109,7 @@
         </w:tc>
         <w:tc>
           <w:tcPr>
-            <w:tcW w:w="5247" w:type="dxa"/>
+            <w:tcW w:w="5249" w:type="dxa"/>
             <w:tcBorders>
               <w:bottom w:val="single" w:sz="4" w:space="0" w:color="000000"/>
               <w:right w:val="single" w:sz="4" w:space="0" w:color="000000"/>
@@ -2249,7 +2183,7 @@
         </w:trPr>
         <w:tc>
           <w:tcPr>
-            <w:tcW w:w="2828" w:type="dxa"/>
+            <w:tcW w:w="2826" w:type="dxa"/>
             <w:vMerge w:val="restart"/>
             <w:tcBorders>
               <w:left w:val="single" w:sz="4" w:space="0" w:color="000000"/>
@@ -2285,7 +2219,7 @@
         </w:tc>
         <w:tc>
           <w:tcPr>
-            <w:tcW w:w="5247" w:type="dxa"/>
+            <w:tcW w:w="5249" w:type="dxa"/>
             <w:tcBorders>
               <w:bottom w:val="single" w:sz="4" w:space="0" w:color="000000"/>
               <w:right w:val="single" w:sz="4" w:space="0" w:color="000000"/>
@@ -2359,7 +2293,7 @@
         </w:trPr>
         <w:tc>
           <w:tcPr>
-            <w:tcW w:w="2828" w:type="dxa"/>
+            <w:tcW w:w="2826" w:type="dxa"/>
             <w:vMerge w:val="continue"/>
             <w:tcBorders>
               <w:left w:val="single" w:sz="4" w:space="0" w:color="000000"/>
@@ -2393,7 +2327,7 @@
         </w:tc>
         <w:tc>
           <w:tcPr>
-            <w:tcW w:w="5247" w:type="dxa"/>
+            <w:tcW w:w="5249" w:type="dxa"/>
             <w:tcBorders>
               <w:bottom w:val="single" w:sz="4" w:space="0" w:color="000000"/>
               <w:right w:val="single" w:sz="4" w:space="0" w:color="000000"/>
@@ -2467,7 +2401,7 @@
         </w:trPr>
         <w:tc>
           <w:tcPr>
-            <w:tcW w:w="2828" w:type="dxa"/>
+            <w:tcW w:w="2826" w:type="dxa"/>
             <w:vMerge w:val="continue"/>
             <w:tcBorders>
               <w:left w:val="single" w:sz="4" w:space="0" w:color="000000"/>
@@ -2501,7 +2435,7 @@
         </w:tc>
         <w:tc>
           <w:tcPr>
-            <w:tcW w:w="5247" w:type="dxa"/>
+            <w:tcW w:w="5249" w:type="dxa"/>
             <w:tcBorders>
               <w:bottom w:val="single" w:sz="4" w:space="0" w:color="000000"/>
               <w:right w:val="single" w:sz="4" w:space="0" w:color="000000"/>
@@ -2576,7 +2510,7 @@
         </w:trPr>
         <w:tc>
           <w:tcPr>
-            <w:tcW w:w="2828" w:type="dxa"/>
+            <w:tcW w:w="2826" w:type="dxa"/>
             <w:vMerge w:val="continue"/>
             <w:tcBorders>
               <w:left w:val="single" w:sz="4" w:space="0" w:color="000000"/>
@@ -2610,7 +2544,7 @@
         </w:tc>
         <w:tc>
           <w:tcPr>
-            <w:tcW w:w="5247" w:type="dxa"/>
+            <w:tcW w:w="5249" w:type="dxa"/>
             <w:tcBorders>
               <w:bottom w:val="single" w:sz="4" w:space="0" w:color="000000"/>
               <w:right w:val="single" w:sz="4" w:space="0" w:color="000000"/>
@@ -2685,7 +2619,7 @@
         </w:trPr>
         <w:tc>
           <w:tcPr>
-            <w:tcW w:w="2828" w:type="dxa"/>
+            <w:tcW w:w="2826" w:type="dxa"/>
             <w:vMerge w:val="continue"/>
             <w:tcBorders>
               <w:left w:val="single" w:sz="4" w:space="0" w:color="000000"/>
@@ -2719,7 +2653,7 @@
         </w:tc>
         <w:tc>
           <w:tcPr>
-            <w:tcW w:w="5247" w:type="dxa"/>
+            <w:tcW w:w="5249" w:type="dxa"/>
             <w:tcBorders>
               <w:bottom w:val="single" w:sz="4" w:space="0" w:color="000000"/>
               <w:right w:val="single" w:sz="4" w:space="0" w:color="000000"/>
@@ -3569,11 +3503,7 @@
       </w:pPr>
       <w:r>
         <w:rPr/>
-        <w:t>Evaluation &amp; Test -&gt; a</w:t>
-      </w:r>
-      <w:r>
-        <w:rPr/>
-        <w:t>lle</w:t>
+        <w:t>Evaluation &amp; Test -&gt; alle</w:t>
       </w:r>
     </w:p>
     <w:p>
@@ -3647,8 +3577,15 @@
     <w:p>
       <w:pPr>
         <w:pStyle w:val="ListParagraph"/>
-        <w:ind w:firstLine="708"/>
-        <w:rPr/>
+        <w:ind w:left="720" w:firstLine="708"/>
+        <w:rPr>
+          <w:rFonts w:eastAsia="Calibri" w:cs=""/>
+          <w:color w:val="auto"/>
+          <w:kern w:val="2"/>
+          <w:sz w:val="22"/>
+          <w:szCs w:val="22"/>
+          <w:lang w:val="de-DE" w:eastAsia="en-US" w:bidi="ar-SA"/>
+        </w:rPr>
       </w:pPr>
       <w:r>
         <w:rPr>
@@ -3737,7 +3674,7 @@
     <w:sectPr>
       <w:type w:val="nextPage"/>
       <w:pgSz w:w="11906" w:h="16838"/>
-      <w:pgMar w:left="1417" w:right="1417" w:header="0" w:top="1417" w:footer="0" w:bottom="1134" w:gutter="0"/>
+      <w:pgMar w:left="1417" w:right="1417" w:gutter="0" w:header="0" w:top="1417" w:footer="0" w:bottom="1134"/>
       <w:pgNumType w:fmt="decimal"/>
       <w:formProt w:val="false"/>
       <w:textDirection w:val="lrTb"/>
@@ -3761,6 +3698,7 @@
         </w:tabs>
         <w:ind w:left="720" w:hanging="360"/>
       </w:pPr>
+      <w:rPr/>
     </w:lvl>
     <w:lvl w:ilvl="1">
       <w:start w:val="1"/>
@@ -3773,6 +3711,7 @@
         </w:tabs>
         <w:ind w:left="720" w:hanging="360"/>
       </w:pPr>
+      <w:rPr/>
     </w:lvl>
     <w:lvl w:ilvl="2">
       <w:start w:val="1"/>
@@ -3785,6 +3724,7 @@
         </w:tabs>
         <w:ind w:left="1080" w:hanging="720"/>
       </w:pPr>
+      <w:rPr/>
     </w:lvl>
     <w:lvl w:ilvl="3">
       <w:start w:val="1"/>
@@ -3797,6 +3737,7 @@
         </w:tabs>
         <w:ind w:left="1080" w:hanging="720"/>
       </w:pPr>
+      <w:rPr/>
     </w:lvl>
     <w:lvl w:ilvl="4">
       <w:start w:val="1"/>
@@ -3809,6 +3750,7 @@
         </w:tabs>
         <w:ind w:left="1440" w:hanging="1080"/>
       </w:pPr>
+      <w:rPr/>
     </w:lvl>
     <w:lvl w:ilvl="5">
       <w:start w:val="1"/>
@@ -3821,6 +3763,7 @@
         </w:tabs>
         <w:ind w:left="1440" w:hanging="1080"/>
       </w:pPr>
+      <w:rPr/>
     </w:lvl>
     <w:lvl w:ilvl="6">
       <w:start w:val="1"/>
@@ -3833,6 +3776,7 @@
         </w:tabs>
         <w:ind w:left="1800" w:hanging="1440"/>
       </w:pPr>
+      <w:rPr/>
     </w:lvl>
     <w:lvl w:ilvl="7">
       <w:start w:val="1"/>
@@ -3845,6 +3789,7 @@
         </w:tabs>
         <w:ind w:left="1800" w:hanging="1440"/>
       </w:pPr>
+      <w:rPr/>
     </w:lvl>
     <w:lvl w:ilvl="8">
       <w:start w:val="1"/>
@@ -3857,6 +3802,7 @@
         </w:tabs>
         <w:ind w:left="1800" w:hanging="1440"/>
       </w:pPr>
+      <w:rPr/>
     </w:lvl>
   </w:abstractNum>
   <w:abstractNum w:abstractNumId="2">
@@ -3871,6 +3817,7 @@
         </w:tabs>
         <w:ind w:left="720" w:hanging="360"/>
       </w:pPr>
+      <w:rPr/>
     </w:lvl>
     <w:lvl w:ilvl="1">
       <w:start w:val="1"/>
@@ -3883,6 +3830,7 @@
         </w:tabs>
         <w:ind w:left="1440" w:hanging="360"/>
       </w:pPr>
+      <w:rPr/>
     </w:lvl>
     <w:lvl w:ilvl="2">
       <w:start w:val="1"/>
@@ -3895,6 +3843,7 @@
         </w:tabs>
         <w:ind w:left="2160" w:hanging="180"/>
       </w:pPr>
+      <w:rPr/>
     </w:lvl>
     <w:lvl w:ilvl="3">
       <w:start w:val="1"/>
@@ -3907,6 +3856,7 @@
         </w:tabs>
         <w:ind w:left="2880" w:hanging="360"/>
       </w:pPr>
+      <w:rPr/>
     </w:lvl>
     <w:lvl w:ilvl="4">
       <w:start w:val="1"/>
@@ -3919,6 +3869,7 @@
         </w:tabs>
         <w:ind w:left="3600" w:hanging="360"/>
       </w:pPr>
+      <w:rPr/>
     </w:lvl>
     <w:lvl w:ilvl="5">
       <w:start w:val="1"/>
@@ -3931,6 +3882,7 @@
         </w:tabs>
         <w:ind w:left="4320" w:hanging="180"/>
       </w:pPr>
+      <w:rPr/>
     </w:lvl>
     <w:lvl w:ilvl="6">
       <w:start w:val="1"/>
@@ -3943,6 +3895,7 @@
         </w:tabs>
         <w:ind w:left="5040" w:hanging="360"/>
       </w:pPr>
+      <w:rPr/>
     </w:lvl>
     <w:lvl w:ilvl="7">
       <w:start w:val="1"/>
@@ -3955,6 +3908,7 @@
         </w:tabs>
         <w:ind w:left="5760" w:hanging="360"/>
       </w:pPr>
+      <w:rPr/>
     </w:lvl>
     <w:lvl w:ilvl="8">
       <w:start w:val="1"/>
@@ -3967,6 +3921,7 @@
         </w:tabs>
         <w:ind w:left="6480" w:hanging="180"/>
       </w:pPr>
+      <w:rPr/>
     </w:lvl>
   </w:abstractNum>
   <w:abstractNum w:abstractNumId="3">
@@ -4381,143 +4336,6 @@
     </w:lvl>
   </w:abstractNum>
   <w:abstractNum w:abstractNumId="6">
-    <w:lvl w:ilvl="0">
-      <w:start w:val="1"/>
-      <w:numFmt w:val="bullet"/>
-      <w:lvlText w:val=""/>
-      <w:lvlJc w:val="left"/>
-      <w:pPr>
-        <w:tabs>
-          <w:tab w:val="num" w:pos="1428"/>
-        </w:tabs>
-        <w:ind w:left="1428" w:hanging="360"/>
-      </w:pPr>
-      <w:rPr>
-        <w:rFonts w:ascii="Symbol" w:hAnsi="Symbol" w:cs="Symbol" w:hint="default"/>
-      </w:rPr>
-    </w:lvl>
-    <w:lvl w:ilvl="1">
-      <w:start w:val="1"/>
-      <w:numFmt w:val="bullet"/>
-      <w:lvlText w:val="◦"/>
-      <w:lvlJc w:val="left"/>
-      <w:pPr>
-        <w:tabs>
-          <w:tab w:val="num" w:pos="1788"/>
-        </w:tabs>
-        <w:ind w:left="1788" w:hanging="360"/>
-      </w:pPr>
-      <w:rPr>
-        <w:rFonts w:ascii="OpenSymbol" w:hAnsi="OpenSymbol" w:cs="OpenSymbol" w:hint="default"/>
-      </w:rPr>
-    </w:lvl>
-    <w:lvl w:ilvl="2">
-      <w:start w:val="1"/>
-      <w:numFmt w:val="bullet"/>
-      <w:lvlText w:val="▪"/>
-      <w:lvlJc w:val="left"/>
-      <w:pPr>
-        <w:tabs>
-          <w:tab w:val="num" w:pos="2148"/>
-        </w:tabs>
-        <w:ind w:left="2148" w:hanging="360"/>
-      </w:pPr>
-      <w:rPr>
-        <w:rFonts w:ascii="OpenSymbol" w:hAnsi="OpenSymbol" w:cs="OpenSymbol" w:hint="default"/>
-      </w:rPr>
-    </w:lvl>
-    <w:lvl w:ilvl="3">
-      <w:start w:val="1"/>
-      <w:numFmt w:val="bullet"/>
-      <w:lvlText w:val=""/>
-      <w:lvlJc w:val="left"/>
-      <w:pPr>
-        <w:tabs>
-          <w:tab w:val="num" w:pos="2508"/>
-        </w:tabs>
-        <w:ind w:left="2508" w:hanging="360"/>
-      </w:pPr>
-      <w:rPr>
-        <w:rFonts w:ascii="Symbol" w:hAnsi="Symbol" w:cs="Symbol" w:hint="default"/>
-      </w:rPr>
-    </w:lvl>
-    <w:lvl w:ilvl="4">
-      <w:start w:val="1"/>
-      <w:numFmt w:val="bullet"/>
-      <w:lvlText w:val="◦"/>
-      <w:lvlJc w:val="left"/>
-      <w:pPr>
-        <w:tabs>
-          <w:tab w:val="num" w:pos="2868"/>
-        </w:tabs>
-        <w:ind w:left="2868" w:hanging="360"/>
-      </w:pPr>
-      <w:rPr>
-        <w:rFonts w:ascii="OpenSymbol" w:hAnsi="OpenSymbol" w:cs="OpenSymbol" w:hint="default"/>
-      </w:rPr>
-    </w:lvl>
-    <w:lvl w:ilvl="5">
-      <w:start w:val="1"/>
-      <w:numFmt w:val="bullet"/>
-      <w:lvlText w:val="▪"/>
-      <w:lvlJc w:val="left"/>
-      <w:pPr>
-        <w:tabs>
-          <w:tab w:val="num" w:pos="3228"/>
-        </w:tabs>
-        <w:ind w:left="3228" w:hanging="360"/>
-      </w:pPr>
-      <w:rPr>
-        <w:rFonts w:ascii="OpenSymbol" w:hAnsi="OpenSymbol" w:cs="OpenSymbol" w:hint="default"/>
-      </w:rPr>
-    </w:lvl>
-    <w:lvl w:ilvl="6">
-      <w:start w:val="1"/>
-      <w:numFmt w:val="bullet"/>
-      <w:lvlText w:val=""/>
-      <w:lvlJc w:val="left"/>
-      <w:pPr>
-        <w:tabs>
-          <w:tab w:val="num" w:pos="3588"/>
-        </w:tabs>
-        <w:ind w:left="3588" w:hanging="360"/>
-      </w:pPr>
-      <w:rPr>
-        <w:rFonts w:ascii="Symbol" w:hAnsi="Symbol" w:cs="Symbol" w:hint="default"/>
-      </w:rPr>
-    </w:lvl>
-    <w:lvl w:ilvl="7">
-      <w:start w:val="1"/>
-      <w:numFmt w:val="bullet"/>
-      <w:lvlText w:val="◦"/>
-      <w:lvlJc w:val="left"/>
-      <w:pPr>
-        <w:tabs>
-          <w:tab w:val="num" w:pos="3948"/>
-        </w:tabs>
-        <w:ind w:left="3948" w:hanging="360"/>
-      </w:pPr>
-      <w:rPr>
-        <w:rFonts w:ascii="OpenSymbol" w:hAnsi="OpenSymbol" w:cs="OpenSymbol" w:hint="default"/>
-      </w:rPr>
-    </w:lvl>
-    <w:lvl w:ilvl="8">
-      <w:start w:val="1"/>
-      <w:numFmt w:val="bullet"/>
-      <w:lvlText w:val="▪"/>
-      <w:lvlJc w:val="left"/>
-      <w:pPr>
-        <w:tabs>
-          <w:tab w:val="num" w:pos="4308"/>
-        </w:tabs>
-        <w:ind w:left="4308" w:hanging="360"/>
-      </w:pPr>
-      <w:rPr>
-        <w:rFonts w:ascii="OpenSymbol" w:hAnsi="OpenSymbol" w:cs="OpenSymbol" w:hint="default"/>
-      </w:rPr>
-    </w:lvl>
-  </w:abstractNum>
-  <w:abstractNum w:abstractNumId="7">
     <w:lvl w:ilvl="0">
       <w:start w:val="1"/>
       <w:numFmt w:val="none"/>
@@ -4653,9 +4471,6 @@
   </w:num>
   <w:num w:numId="6">
     <w:abstractNumId w:val="6"/>
-  </w:num>
-  <w:num w:numId="7">
-    <w:abstractNumId w:val="7"/>
   </w:num>
 </w:numbering>
 </file>
@@ -5077,6 +4892,23 @@
       <w14:ligatures w14:val="standardContextual"/>
     </w:rPr>
   </w:style>
+  <w:style w:type="paragraph" w:styleId="Berschrift1">
+    <w:name w:val="Heading 1"/>
+    <w:basedOn w:val="Berschrift"/>
+    <w:next w:val="Textkrper"/>
+    <w:qFormat/>
+    <w:pPr>
+      <w:spacing w:before="240" w:after="120"/>
+      <w:outlineLvl w:val="0"/>
+    </w:pPr>
+    <w:rPr>
+      <w:rFonts w:ascii="Liberation Serif" w:hAnsi="Liberation Serif" w:eastAsia="Segoe UI" w:cs="Tahoma"/>
+      <w:b/>
+      <w:bCs/>
+      <w:sz w:val="48"/>
+      <w:szCs w:val="48"/>
+    </w:rPr>
+  </w:style>
   <w:style w:type="character" w:styleId="DefaultParagraphFont" w:default="1">
     <w:name w:val="Default Paragraph Font"/>
     <w:uiPriority w:val="1"/>
@@ -5113,6 +4945,13 @@
     <w:qFormat/>
     <w:rPr>
       <w:rFonts w:ascii="OpenSymbol" w:hAnsi="OpenSymbol" w:eastAsia="OpenSymbol" w:cs="OpenSymbol"/>
+    </w:rPr>
+  </w:style>
+  <w:style w:type="character" w:styleId="Internetverknpfung">
+    <w:name w:val="Hyperlink"/>
+    <w:rPr>
+      <w:color w:val="000080"/>
+      <w:u w:val="single"/>
     </w:rPr>
   </w:style>
   <w:style w:type="paragraph" w:styleId="Berschrift" w:customStyle="1">
@@ -5260,6 +5099,13 @@
       </w:tabs>
       <w:spacing w:lineRule="auto" w:line="240" w:before="0" w:after="0"/>
     </w:pPr>
+    <w:rPr/>
+  </w:style>
+  <w:style w:type="paragraph" w:styleId="Rahmeninhalt">
+    <w:name w:val="Rahmeninhalt"/>
+    <w:basedOn w:val="Normal"/>
+    <w:qFormat/>
+    <w:pPr/>
     <w:rPr/>
   </w:style>
   <w:style w:type="numbering" w:styleId="NoList" w:default="1">

</xml_diff>